<commit_message>
update util to write results
</commit_message>
<xml_diff>
--- a/GTEP Problem records.docx
+++ b/GTEP Problem records.docx
@@ -247,8 +247,42 @@
           <w:lang w:eastAsia="zh-CN"/>
         </w:rPr>
       </w:pPr>
+    </w:p>
+    <w:p>
+      <w:pPr>
+        <w:rPr>
+          <w:lang w:eastAsia="zh-CN"/>
+        </w:rPr>
+      </w:pPr>
+      <w:r>
+        <w:rPr>
+          <w:lang w:eastAsia="zh-CN"/>
+        </w:rPr>
+        <w:t xml:space="preserve">Start doing some Repn day selection </w:t>
+      </w:r>
+    </w:p>
+    <w:p>
+      <w:pPr>
+        <w:rPr>
+          <w:lang w:eastAsia="zh-CN"/>
+        </w:rPr>
+      </w:pPr>
+    </w:p>
+    <w:p>
+      <w:pPr>
+        <w:rPr>
+          <w:lang w:eastAsia="zh-CN"/>
+        </w:rPr>
+      </w:pPr>
       <w:bookmarkStart w:id="0" w:name="_GoBack"/>
       <w:bookmarkEnd w:id="0"/>
+    </w:p>
+    <w:p>
+      <w:pPr>
+        <w:rPr>
+          <w:lang w:eastAsia="zh-CN"/>
+        </w:rPr>
+      </w:pPr>
     </w:p>
     <w:sectPr>
       <w:pgSz w:w="11900" w:h="16840"/>

</xml_diff>

<commit_message>
add pick solution from solution pool and update cost data to EIA data
</commit_message>
<xml_diff>
--- a/GTEP Problem records.docx
+++ b/GTEP Problem records.docx
@@ -7,12 +7,34 @@
         <w:rPr>
           <w:highlight w:val="yellow"/>
         </w:rPr>
-        <w:t>Deriving the susceptance for each line l</w:t>
-      </w:r>
-    </w:p>
-    <w:p>
-      <w:r>
-        <w:t xml:space="preserve">X and R are in per unit. </w:t>
+        <w:t xml:space="preserve">Deriving the </w:t>
+      </w:r>
+      <w:proofErr w:type="spellStart"/>
+      <w:r>
+        <w:rPr>
+          <w:highlight w:val="yellow"/>
+        </w:rPr>
+        <w:t>susceptance</w:t>
+      </w:r>
+      <w:proofErr w:type="spellEnd"/>
+      <w:r>
+        <w:rPr>
+          <w:highlight w:val="yellow"/>
+        </w:rPr>
+        <w:t xml:space="preserve"> for each line l</w:t>
+      </w:r>
+    </w:p>
+    <w:p>
+      <w:r>
+        <w:t xml:space="preserve">X and </w:t>
+      </w:r>
+      <w:proofErr w:type="spellStart"/>
+      <w:r>
+        <w:t>R are</w:t>
+      </w:r>
+      <w:proofErr w:type="spellEnd"/>
+      <w:r>
+        <w:t xml:space="preserve"> in per unit. </w:t>
       </w:r>
     </w:p>
     <w:p>
@@ -225,7 +247,21 @@
         <w:rPr>
           <w:lang w:eastAsia="zh-CN"/>
         </w:rPr>
-        <w:t>Use k-medoid exact for both input based and cost based</w:t>
+        <w:t>Use k-</w:t>
+      </w:r>
+      <w:proofErr w:type="spellStart"/>
+      <w:r>
+        <w:rPr>
+          <w:lang w:eastAsia="zh-CN"/>
+        </w:rPr>
+        <w:t>medoid</w:t>
+      </w:r>
+      <w:proofErr w:type="spellEnd"/>
+      <w:r>
+        <w:rPr>
+          <w:lang w:eastAsia="zh-CN"/>
+        </w:rPr>
+        <w:t xml:space="preserve"> exact for both input based and cost based</w:t>
       </w:r>
     </w:p>
     <w:p>
@@ -258,7 +294,21 @@
         <w:rPr>
           <w:lang w:eastAsia="zh-CN"/>
         </w:rPr>
-        <w:t xml:space="preserve">Start doing some Repn day selection </w:t>
+        <w:t xml:space="preserve">Start doing some </w:t>
+      </w:r>
+      <w:proofErr w:type="spellStart"/>
+      <w:r>
+        <w:rPr>
+          <w:lang w:eastAsia="zh-CN"/>
+        </w:rPr>
+        <w:t>Repn</w:t>
+      </w:r>
+      <w:proofErr w:type="spellEnd"/>
+      <w:r>
+        <w:rPr>
+          <w:lang w:eastAsia="zh-CN"/>
+        </w:rPr>
+        <w:t xml:space="preserve"> day selection </w:t>
       </w:r>
     </w:p>
     <w:p>
@@ -267,6 +317,56 @@
           <w:lang w:eastAsia="zh-CN"/>
         </w:rPr>
       </w:pPr>
+      <w:r>
+        <w:rPr>
+          <w:lang w:eastAsia="zh-CN"/>
+        </w:rPr>
+        <w:t xml:space="preserve">Compare cost based and input based for 5 years 15 representative days. Cost based has 2 infeasible days when fixing the investment decisions and solve the whole 365 </w:t>
+      </w:r>
+      <w:proofErr w:type="gramStart"/>
+      <w:r>
+        <w:rPr>
+          <w:lang w:eastAsia="zh-CN"/>
+        </w:rPr>
+        <w:t>dataset</w:t>
+      </w:r>
+      <w:proofErr w:type="gramEnd"/>
+      <w:r>
+        <w:rPr>
+          <w:lang w:eastAsia="zh-CN"/>
+        </w:rPr>
+        <w:t xml:space="preserve">. Input based has more than 30 infeasible days. The files are named as </w:t>
+      </w:r>
+      <w:r>
+        <w:rPr>
+          <w:lang w:eastAsia="zh-CN"/>
+        </w:rPr>
+        <w:t>“</w:t>
+      </w:r>
+      <w:r>
+        <w:rPr>
+          <w:lang w:eastAsia="zh-CN"/>
+        </w:rPr>
+        <w:t>input_15days_5years_mediumtax</w:t>
+      </w:r>
+      <w:r>
+        <w:rPr>
+          <w:lang w:eastAsia="zh-CN"/>
+        </w:rPr>
+        <w:t>.csv”, “</w:t>
+      </w:r>
+      <w:r>
+        <w:rPr>
+          <w:lang w:eastAsia="zh-CN"/>
+        </w:rPr>
+        <w:t>cost_15days_5years_mediumtax.csv</w:t>
+      </w:r>
+      <w:r>
+        <w:rPr>
+          <w:lang w:eastAsia="zh-CN"/>
+        </w:rPr>
+        <w:t>”.</w:t>
+      </w:r>
     </w:p>
     <w:p>
       <w:pPr>
@@ -274,8 +374,61 @@
           <w:lang w:eastAsia="zh-CN"/>
         </w:rPr>
       </w:pPr>
+      <w:r>
+        <w:rPr>
+          <w:lang w:eastAsia="zh-CN"/>
+        </w:rPr>
+        <w:t xml:space="preserve">The major difference is that input based has less investment cost than the cost based. </w:t>
+      </w:r>
+    </w:p>
+    <w:p>
+      <w:pPr>
+        <w:rPr>
+          <w:lang w:eastAsia="zh-CN"/>
+        </w:rPr>
+      </w:pPr>
+      <w:r>
+        <w:rPr>
+          <w:lang w:eastAsia="zh-CN"/>
+        </w:rPr>
+        <w:t xml:space="preserve">And the major difference in investment is the natural gas capacity. Therefore, I conjecture the solution is very degenerate. </w:t>
+      </w:r>
+    </w:p>
+    <w:p>
+      <w:pPr>
+        <w:rPr>
+          <w:lang w:eastAsia="zh-CN"/>
+        </w:rPr>
+      </w:pPr>
+    </w:p>
+    <w:p>
+      <w:pPr>
+        <w:rPr>
+          <w:lang w:eastAsia="zh-CN"/>
+        </w:rPr>
+      </w:pPr>
+      <w:r>
+        <w:rPr>
+          <w:lang w:eastAsia="zh-CN"/>
+        </w:rPr>
+        <w:t xml:space="preserve">We have also added the instance with one extreme day. </w:t>
+      </w:r>
       <w:bookmarkStart w:id="0" w:name="_GoBack"/>
       <w:bookmarkEnd w:id="0"/>
+    </w:p>
+    <w:p>
+      <w:pPr>
+        <w:rPr>
+          <w:lang w:eastAsia="zh-CN"/>
+        </w:rPr>
+      </w:pPr>
+    </w:p>
+    <w:p>
+      <w:pPr>
+        <w:rPr>
+          <w:lang w:eastAsia="zh-CN"/>
+        </w:rPr>
+      </w:pPr>
     </w:p>
     <w:p>
       <w:pPr>

</xml_diff>